<commit_message>
updated plan to include a struggle and updated time schedule
</commit_message>
<xml_diff>
--- a/AgilePlan.docx
+++ b/AgilePlan.docx
@@ -132,6 +132,11 @@
     </w:p>
     <w:p>
       <w:r>
+        <w:t>Create a webscraper to gather and store images</w:t>
+      </w:r>
+    </w:p>
+    <w:p>
+      <w:r>
         <w:t xml:space="preserve">Create conda </w:t>
       </w:r>
       <w:r>
@@ -294,12 +299,12 @@
     </w:p>
     <w:p>
       <w:r>
+        <w:lastRenderedPageBreak/>
         <w:t>Modify your NN to make it much deeper with multiple layers.</w:t>
       </w:r>
     </w:p>
     <w:p>
       <w:r>
-        <w:lastRenderedPageBreak/>
         <w:t>Use drop-out regularisation to reduce overfitting.</w:t>
       </w:r>
     </w:p>

</xml_diff>